<commit_message>
Comment and modify review result in ad.c
git-tfs-id: [http://szvptemfou01:8080/tfs/DefaultCollection]$/FW SVI FF Releases/Release1/Docs;C35177
</commit_message>
<xml_diff>
--- a/Docs/Reviews/Ad(JL).docx
+++ b/Docs/Reviews/Ad(JL).docx
@@ -29,7 +29,15 @@
     </w:p>
     <w:p>
       <w:r>
-        <w:t xml:space="preserve">Project changeset version: </w:t>
+        <w:t xml:space="preserve">Project </w:t>
+      </w:r>
+      <w:proofErr w:type="spellStart"/>
+      <w:r>
+        <w:t>changeset</w:t>
+      </w:r>
+      <w:proofErr w:type="spellEnd"/>
+      <w:r>
+        <w:t xml:space="preserve"> version: </w:t>
       </w:r>
       <w:r>
         <w:t>35043</w:t>
@@ -86,8 +94,13 @@
           </w:tcPr>
           <w:p>
             <w:r>
-              <w:t>FIRMWARE\framework\bios\ ad.c</w:t>
-            </w:r>
+              <w:t xml:space="preserve">FIRMWARE\framework\bios\ </w:t>
+            </w:r>
+            <w:proofErr w:type="spellStart"/>
+            <w:r>
+              <w:t>ad.c</w:t>
+            </w:r>
+            <w:proofErr w:type="spellEnd"/>
           </w:p>
         </w:tc>
         <w:tc>
@@ -130,9 +143,11 @@
             <w:tcW w:w="4585" w:type="dxa"/>
           </w:tcPr>
           <w:p>
+            <w:proofErr w:type="spellStart"/>
             <w:r>
               <w:t>bios_InitAd</w:t>
             </w:r>
+            <w:proofErr w:type="spellEnd"/>
           </w:p>
         </w:tc>
         <w:tc>
@@ -291,9 +306,11 @@
             <w:tcW w:w="4585" w:type="dxa"/>
           </w:tcPr>
           <w:p>
+            <w:proofErr w:type="spellStart"/>
             <w:r>
               <w:t>bios_GetAdRawData</w:t>
             </w:r>
+            <w:proofErr w:type="spellEnd"/>
           </w:p>
         </w:tc>
         <w:tc>
@@ -443,9 +460,11 @@
             <w:tcW w:w="4585" w:type="dxa"/>
           </w:tcPr>
           <w:p>
+            <w:proofErr w:type="spellStart"/>
             <w:r>
               <w:t>channel_convert</w:t>
             </w:r>
+            <w:proofErr w:type="spellEnd"/>
           </w:p>
         </w:tc>
         <w:tc>
@@ -595,9 +614,11 @@
             <w:tcW w:w="4585" w:type="dxa"/>
           </w:tcPr>
           <w:p>
+            <w:proofErr w:type="spellStart"/>
             <w:r>
               <w:t>special_channel_convert</w:t>
             </w:r>
+            <w:proofErr w:type="spellEnd"/>
           </w:p>
         </w:tc>
         <w:tc>
@@ -747,9 +768,11 @@
             <w:tcW w:w="4585" w:type="dxa"/>
           </w:tcPr>
           <w:p>
+            <w:proofErr w:type="spellStart"/>
             <w:r>
               <w:t>bios_WriteMeasureSequence</w:t>
             </w:r>
+            <w:proofErr w:type="spellEnd"/>
           </w:p>
         </w:tc>
         <w:tc>
@@ -817,32 +840,78 @@
             <w:gridSpan w:val="3"/>
           </w:tcPr>
           <w:p>
-            <w:r>
-              <w:t xml:space="preserve">From line 205 to 213, if *chk= </w:t>
-            </w:r>
-            <w:r>
-              <w:t>END_SEQ_TWO</w:t>
-            </w:r>
-            <w:r>
+            <w:pPr>
+              <w:rPr>
+                <w:strike/>
+              </w:rPr>
+            </w:pPr>
+            <w:r>
+              <w:rPr>
+                <w:strike/>
+              </w:rPr>
+              <w:t>From line 205 to 213, if *</w:t>
+            </w:r>
+            <w:proofErr w:type="spellStart"/>
+            <w:r>
+              <w:rPr>
+                <w:strike/>
+              </w:rPr>
+              <w:t>chk</w:t>
+            </w:r>
+            <w:proofErr w:type="spellEnd"/>
+            <w:r>
+              <w:rPr>
+                <w:strike/>
+              </w:rPr>
+              <w:t>= END_SEQ_TWO</w:t>
+            </w:r>
+            <w:r>
+              <w:rPr>
+                <w:strike/>
+              </w:rPr>
               <w:t xml:space="preserve">, in next for loop, </w:t>
             </w:r>
-            <w:r>
-              <w:t>ad_IsChannelPowered(*chk)</w:t>
-            </w:r>
-            <w:r>
-              <w:t xml:space="preserve"> input would be over range. Because </w:t>
-            </w:r>
-            <w:r>
-              <w:t>NUMBER_OF_AD_CHANNELS</w:t>
-            </w:r>
-            <w:r>
-              <w:t xml:space="preserve"> = 13, but </w:t>
-            </w:r>
-            <w:r>
-              <w:t>END_SEQ_TWO</w:t>
-            </w:r>
-            <w:r>
-              <w:t>=0x20.</w:t>
+            <w:proofErr w:type="spellStart"/>
+            <w:r>
+              <w:rPr>
+                <w:strike/>
+              </w:rPr>
+              <w:t>ad_</w:t>
+            </w:r>
+            <w:proofErr w:type="gramStart"/>
+            <w:r>
+              <w:rPr>
+                <w:strike/>
+              </w:rPr>
+              <w:t>IsChannelPowered</w:t>
+            </w:r>
+            <w:proofErr w:type="spellEnd"/>
+            <w:r>
+              <w:rPr>
+                <w:strike/>
+              </w:rPr>
+              <w:t>(</w:t>
+            </w:r>
+            <w:proofErr w:type="gramEnd"/>
+            <w:r>
+              <w:rPr>
+                <w:strike/>
+              </w:rPr>
+              <w:t>*</w:t>
+            </w:r>
+            <w:proofErr w:type="spellStart"/>
+            <w:r>
+              <w:rPr>
+                <w:strike/>
+              </w:rPr>
+              <w:t>chk</w:t>
+            </w:r>
+            <w:proofErr w:type="spellEnd"/>
+            <w:r>
+              <w:rPr>
+                <w:strike/>
+              </w:rPr>
+              <w:t>) input would be over range. Because NUMBER_OF_AD_CHANNELS = 13, but END_SEQ_TWO=0x20.</w:t>
             </w:r>
           </w:p>
         </w:tc>
@@ -924,26 +993,131 @@
             <w:gridSpan w:val="3"/>
           </w:tcPr>
           <w:p>
-            <w:r>
-              <w:t xml:space="preserve">An A/D sequence is one of the predefined constant arrays representing an </w:t>
+            <w:proofErr w:type="gramStart"/>
+            <w:r>
+              <w:t>An A</w:t>
+            </w:r>
+            <w:proofErr w:type="gramEnd"/>
+            <w:r>
+              <w:t xml:space="preserve">/D sequence is one of the predefined constant arrays representing an </w:t>
             </w:r>
             <w:r>
               <w:lastRenderedPageBreak/>
               <w:t xml:space="preserve">unrolled sequence with stops and ending with stop/restart. The format is explained in the doc for </w:t>
             </w:r>
-            <w:r>
-              <w:t>bios_WriteMeasureSequence</w:t>
-            </w:r>
-            <w:r>
-              <w:t xml:space="preserve">(). The correctness can be established by examining the generating macros, or in the debugger’s Watch window by looking at sequences in adtbl.c. </w:t>
-            </w:r>
-          </w:p>
-          <w:p>
+            <w:proofErr w:type="spellStart"/>
+            <w:r>
+              <w:t>bios_</w:t>
+            </w:r>
+            <w:proofErr w:type="gramStart"/>
+            <w:r>
+              <w:t>WriteMeasureSequence</w:t>
+            </w:r>
+            <w:proofErr w:type="spellEnd"/>
+            <w:r>
+              <w:t>(</w:t>
+            </w:r>
+            <w:proofErr w:type="gramEnd"/>
+            <w:r>
+              <w:t xml:space="preserve">). The correctness can be established by examining the generating </w:t>
+            </w:r>
+            <w:proofErr w:type="gramStart"/>
+            <w:r>
+              <w:t>macros,</w:t>
+            </w:r>
+            <w:proofErr w:type="gramEnd"/>
+            <w:r>
+              <w:t xml:space="preserve"> or in the debugger’s Watch window by looking at sequences in </w:t>
+            </w:r>
+            <w:proofErr w:type="spellStart"/>
+            <w:r>
+              <w:t>adtbl.c</w:t>
+            </w:r>
+            <w:proofErr w:type="spellEnd"/>
+            <w:r>
+              <w:t xml:space="preserve">. </w:t>
+            </w:r>
+          </w:p>
+          <w:p>
+            <w:pPr>
+              <w:rPr>
+                <w:rFonts w:hint="eastAsia"/>
+                <w:lang w:eastAsia="zh-CN"/>
+              </w:rPr>
+            </w:pPr>
             <w:r>
               <w:t>Markers only need to be greater than all channels ids.</w:t>
             </w:r>
             <w:r>
               <w:t xml:space="preserve"> This deserves a CONST_ASSERT; so a bug should be entered for development branch. But nothing is broken yet.</w:t>
+            </w:r>
+            <w:r>
+              <w:rPr>
+                <w:rFonts w:hint="eastAsia"/>
+                <w:lang w:eastAsia="zh-CN"/>
+              </w:rPr>
+              <w:t>-------Ark</w:t>
+            </w:r>
+          </w:p>
+          <w:p>
+            <w:pPr>
+              <w:rPr>
+                <w:rFonts w:hint="eastAsia"/>
+                <w:lang w:eastAsia="zh-CN"/>
+              </w:rPr>
+            </w:pPr>
+            <w:r>
+              <w:rPr>
+                <w:rFonts w:hint="eastAsia"/>
+                <w:lang w:eastAsia="zh-CN"/>
+              </w:rPr>
+              <w:t>-------------------------------------------------------------------------------------------------------</w:t>
+            </w:r>
+          </w:p>
+          <w:p>
+            <w:pPr>
+              <w:rPr>
+                <w:rFonts w:hint="eastAsia"/>
+                <w:lang w:eastAsia="zh-CN"/>
+              </w:rPr>
+            </w:pPr>
+            <w:r>
+              <w:rPr>
+                <w:rFonts w:hint="eastAsia"/>
+                <w:lang w:eastAsia="zh-CN"/>
+              </w:rPr>
+              <w:t xml:space="preserve">Thanks, after watch the content of each item of </w:t>
+            </w:r>
+            <w:proofErr w:type="spellStart"/>
+            <w:r>
+              <w:rPr>
+                <w:lang w:eastAsia="zh-CN"/>
+              </w:rPr>
+              <w:t>adtbl_seqTbl</w:t>
+            </w:r>
+            <w:proofErr w:type="spellEnd"/>
+            <w:r>
+              <w:rPr>
+                <w:rFonts w:hint="eastAsia"/>
+                <w:lang w:eastAsia="zh-CN"/>
+              </w:rPr>
+              <w:t xml:space="preserve"> in </w:t>
+            </w:r>
+            <w:proofErr w:type="spellStart"/>
+            <w:r>
+              <w:rPr>
+                <w:rFonts w:hint="eastAsia"/>
+                <w:lang w:eastAsia="zh-CN"/>
+              </w:rPr>
+              <w:t>adtbl.c</w:t>
+            </w:r>
+            <w:proofErr w:type="spellEnd"/>
+            <w:r>
+              <w:rPr>
+                <w:rFonts w:hint="eastAsia"/>
+                <w:lang w:eastAsia="zh-CN"/>
+              </w:rPr>
+              <w:t>, I got the key. And the bug has been created in item 20438.----------Jojo</w:t>
             </w:r>
           </w:p>
         </w:tc>
@@ -982,9 +1156,11 @@
             <w:tcW w:w="4585" w:type="dxa"/>
           </w:tcPr>
           <w:p>
+            <w:proofErr w:type="spellStart"/>
             <w:r>
               <w:t>bios_MeasureAd</w:t>
             </w:r>
+            <w:proofErr w:type="spellEnd"/>
           </w:p>
         </w:tc>
         <w:tc>
@@ -1053,7 +1229,15 @@
           </w:tcPr>
           <w:p>
             <w:r>
-              <w:t>Line 228, 229, 230, temp variable temp2/kt/sample could be defined just before usage.</w:t>
+              <w:t>Line 228, 229, 230, temp variable temp2/</w:t>
+            </w:r>
+            <w:proofErr w:type="spellStart"/>
+            <w:r>
+              <w:t>kt</w:t>
+            </w:r>
+            <w:proofErr w:type="spellEnd"/>
+            <w:r>
+              <w:t>/sample could be defined just before usage.</w:t>
             </w:r>
           </w:p>
         </w:tc>
@@ -1128,10 +1312,31 @@
             </w:r>
           </w:p>
           <w:p>
+            <w:pPr>
+              <w:rPr>
+                <w:rFonts w:hint="eastAsia"/>
+                <w:lang w:eastAsia="zh-CN"/>
+              </w:rPr>
+            </w:pPr>
             <w:r>
               <w:t>It would seem to me a better coding style but it is… just coding style. Unless JL wants to propose the rule for the coming coding standard, to which she is welcome</w:t>
             </w:r>
             <w:r>
+              <w:sym w:font="Wingdings" w:char="F04A"/>
+            </w:r>
+          </w:p>
+          <w:p>
+            <w:pPr>
+              <w:rPr>
+                <w:rFonts w:hint="eastAsia"/>
+                <w:lang w:eastAsia="zh-CN"/>
+              </w:rPr>
+            </w:pPr>
+            <w:r>
+              <w:rPr>
+                <w:highlight w:val="yellow"/>
+                <w:lang w:eastAsia="zh-CN"/>
+              </w:rPr>
               <w:sym w:font="Wingdings" w:char="F04A"/>
             </w:r>
           </w:p>
@@ -1181,58 +1386,276 @@
             <w:gridSpan w:val="3"/>
           </w:tcPr>
           <w:p>
-            <w:r>
-              <w:t xml:space="preserve">Line 240, why </w:t>
-            </w:r>
-            <w:r>
-              <w:t>u8  lookaheadhannel = *(</w:t>
-            </w:r>
-            <w:r>
-              <w:rPr>
+            <w:pPr>
+              <w:rPr>
+                <w:strike/>
+              </w:rPr>
+            </w:pPr>
+            <w:r>
+              <w:rPr>
+                <w:strike/>
+              </w:rPr>
+              <w:t xml:space="preserve">Line 240, why u8  </w:t>
+            </w:r>
+            <w:proofErr w:type="spellStart"/>
+            <w:r>
+              <w:rPr>
+                <w:strike/>
+              </w:rPr>
+              <w:t>lookaheadhannel</w:t>
+            </w:r>
+            <w:proofErr w:type="spellEnd"/>
+            <w:r>
+              <w:rPr>
+                <w:strike/>
+              </w:rPr>
+              <w:t xml:space="preserve"> = *(</w:t>
+            </w:r>
+            <w:proofErr w:type="spellStart"/>
+            <w:r>
+              <w:rPr>
+                <w:strike/>
                 <w:color w:val="FF0000"/>
               </w:rPr>
-              <w:t>seq + 1u</w:t>
-            </w:r>
-            <w:r>
+              <w:t>seq</w:t>
+            </w:r>
+            <w:proofErr w:type="spellEnd"/>
+            <w:r>
+              <w:rPr>
+                <w:strike/>
+                <w:color w:val="FF0000"/>
+              </w:rPr>
+              <w:t xml:space="preserve"> + 1u</w:t>
+            </w:r>
+            <w:r>
+              <w:rPr>
+                <w:strike/>
+              </w:rPr>
               <w:t>);</w:t>
             </w:r>
           </w:p>
           <w:p>
-            <w:r>
-              <w:t>typedef struct ADSeqState_t</w:t>
-            </w:r>
-          </w:p>
-          <w:p>
-            <w:r>
+            <w:pPr>
+              <w:rPr>
+                <w:strike/>
+              </w:rPr>
+            </w:pPr>
+            <w:proofErr w:type="spellStart"/>
+            <w:r>
+              <w:rPr>
+                <w:strike/>
+              </w:rPr>
+              <w:t>typedef</w:t>
+            </w:r>
+            <w:proofErr w:type="spellEnd"/>
+            <w:r>
+              <w:rPr>
+                <w:strike/>
+              </w:rPr>
+              <w:t xml:space="preserve"> </w:t>
+            </w:r>
+            <w:proofErr w:type="spellStart"/>
+            <w:r>
+              <w:rPr>
+                <w:strike/>
+              </w:rPr>
+              <w:t>struct</w:t>
+            </w:r>
+            <w:proofErr w:type="spellEnd"/>
+            <w:r>
+              <w:rPr>
+                <w:strike/>
+              </w:rPr>
+              <w:t xml:space="preserve"> </w:t>
+            </w:r>
+            <w:proofErr w:type="spellStart"/>
+            <w:r>
+              <w:rPr>
+                <w:strike/>
+              </w:rPr>
+              <w:t>ADSeqState_t</w:t>
+            </w:r>
+            <w:proofErr w:type="spellEnd"/>
+          </w:p>
+          <w:p>
+            <w:pPr>
+              <w:rPr>
+                <w:strike/>
+              </w:rPr>
+            </w:pPr>
+            <w:r>
+              <w:rPr>
+                <w:strike/>
+              </w:rPr>
               <w:t>{</w:t>
             </w:r>
           </w:p>
           <w:p>
-            <w:r>
-              <w:t xml:space="preserve">    const u8 *measureSeqBase;    //!&lt; pointer to base of seq table (first fast channel)</w:t>
-            </w:r>
-          </w:p>
-          <w:p>
-            <w:r>
-              <w:t xml:space="preserve">    const u8 *pSeq;          //!&lt; pointer to current channel</w:t>
-            </w:r>
-          </w:p>
-          <w:p>
-            <w:r>
-              <w:t xml:space="preserve">    u16 CheckWord;</w:t>
-            </w:r>
-          </w:p>
-          <w:p>
-            <w:r>
-              <w:t>} ADSeqState_t;</w:t>
-            </w:r>
-          </w:p>
-          <w:p>
-            <w:r>
-              <w:rPr>
+            <w:pPr>
+              <w:rPr>
+                <w:strike/>
+              </w:rPr>
+            </w:pPr>
+            <w:r>
+              <w:rPr>
+                <w:strike/>
+              </w:rPr>
+              <w:t xml:space="preserve">    </w:t>
+            </w:r>
+            <w:proofErr w:type="spellStart"/>
+            <w:r>
+              <w:rPr>
+                <w:strike/>
+              </w:rPr>
+              <w:t>const</w:t>
+            </w:r>
+            <w:proofErr w:type="spellEnd"/>
+            <w:r>
+              <w:rPr>
+                <w:strike/>
+              </w:rPr>
+              <w:t xml:space="preserve"> u8 *</w:t>
+            </w:r>
+            <w:proofErr w:type="spellStart"/>
+            <w:r>
+              <w:rPr>
+                <w:strike/>
+              </w:rPr>
+              <w:t>measureSeqBase</w:t>
+            </w:r>
+            <w:proofErr w:type="spellEnd"/>
+            <w:r>
+              <w:rPr>
+                <w:strike/>
+              </w:rPr>
+              <w:t xml:space="preserve">;    //!&lt; pointer to base of </w:t>
+            </w:r>
+            <w:proofErr w:type="spellStart"/>
+            <w:r>
+              <w:rPr>
+                <w:strike/>
+              </w:rPr>
+              <w:t>seq</w:t>
+            </w:r>
+            <w:proofErr w:type="spellEnd"/>
+            <w:r>
+              <w:rPr>
+                <w:strike/>
+              </w:rPr>
+              <w:t xml:space="preserve"> table (first fast channel)</w:t>
+            </w:r>
+          </w:p>
+          <w:p>
+            <w:pPr>
+              <w:rPr>
+                <w:strike/>
+              </w:rPr>
+            </w:pPr>
+            <w:r>
+              <w:rPr>
+                <w:strike/>
+              </w:rPr>
+              <w:t xml:space="preserve">    </w:t>
+            </w:r>
+            <w:proofErr w:type="spellStart"/>
+            <w:r>
+              <w:rPr>
+                <w:strike/>
+              </w:rPr>
+              <w:t>const</w:t>
+            </w:r>
+            <w:proofErr w:type="spellEnd"/>
+            <w:r>
+              <w:rPr>
+                <w:strike/>
+              </w:rPr>
+              <w:t xml:space="preserve"> u8 *</w:t>
+            </w:r>
+            <w:proofErr w:type="spellStart"/>
+            <w:r>
+              <w:rPr>
+                <w:strike/>
+              </w:rPr>
+              <w:t>pSeq</w:t>
+            </w:r>
+            <w:proofErr w:type="spellEnd"/>
+            <w:r>
+              <w:rPr>
+                <w:strike/>
+              </w:rPr>
+              <w:t>;          //!&lt; pointer to current channel</w:t>
+            </w:r>
+          </w:p>
+          <w:p>
+            <w:pPr>
+              <w:rPr>
+                <w:strike/>
+              </w:rPr>
+            </w:pPr>
+            <w:r>
+              <w:rPr>
+                <w:strike/>
+              </w:rPr>
+              <w:t xml:space="preserve">    u16 </w:t>
+            </w:r>
+            <w:proofErr w:type="spellStart"/>
+            <w:r>
+              <w:rPr>
+                <w:strike/>
+              </w:rPr>
+              <w:t>CheckWord</w:t>
+            </w:r>
+            <w:proofErr w:type="spellEnd"/>
+            <w:r>
+              <w:rPr>
+                <w:strike/>
+              </w:rPr>
+              <w:t>;</w:t>
+            </w:r>
+          </w:p>
+          <w:p>
+            <w:pPr>
+              <w:rPr>
+                <w:strike/>
+              </w:rPr>
+            </w:pPr>
+            <w:r>
+              <w:rPr>
+                <w:strike/>
+              </w:rPr>
+              <w:t xml:space="preserve">} </w:t>
+            </w:r>
+            <w:proofErr w:type="spellStart"/>
+            <w:r>
+              <w:rPr>
+                <w:strike/>
+              </w:rPr>
+              <w:t>ADSeqState_t</w:t>
+            </w:r>
+            <w:proofErr w:type="spellEnd"/>
+            <w:r>
+              <w:rPr>
+                <w:strike/>
+              </w:rPr>
+              <w:t>;</w:t>
+            </w:r>
+          </w:p>
+          <w:p>
+            <w:proofErr w:type="gramStart"/>
+            <w:r>
+              <w:rPr>
+                <w:strike/>
                 <w:color w:val="FF0000"/>
               </w:rPr>
-              <w:t>seq+1u=?</w:t>
+              <w:t>seq+</w:t>
+            </w:r>
+            <w:proofErr w:type="gramEnd"/>
+            <w:r>
+              <w:rPr>
+                <w:strike/>
+                <w:color w:val="FF0000"/>
+              </w:rPr>
+              <w:t>1u=?</w:t>
             </w:r>
           </w:p>
         </w:tc>
@@ -1298,8 +1721,19 @@
             <w:gridSpan w:val="3"/>
           </w:tcPr>
           <w:p>
-            <w:r>
-              <w:t>Looks like a typo deserving a bug. look_ahead_</w:t>
+            <w:pPr>
+              <w:rPr>
+                <w:rFonts w:hint="eastAsia"/>
+                <w:lang w:eastAsia="zh-CN"/>
+              </w:rPr>
+            </w:pPr>
+            <w:r>
+              <w:t xml:space="preserve">Looks like a typo deserving a bug. </w:t>
+            </w:r>
+            <w:proofErr w:type="spellStart"/>
+            <w:proofErr w:type="gramStart"/>
+            <w:r>
+              <w:t>look_ahead_</w:t>
             </w:r>
             <w:r>
               <w:rPr>
@@ -1308,10 +1742,127 @@
               <w:t>c</w:t>
             </w:r>
             <w:r>
-              <w:t xml:space="preserve">hannel is the next A/D channel to convert. It is of course next in the list, </w:t>
+              <w:t>hannel</w:t>
+            </w:r>
+            <w:proofErr w:type="spellEnd"/>
+            <w:proofErr w:type="gramEnd"/>
+            <w:r>
+              <w:t xml:space="preserve"> is the next A/D channel to convert. It is of course next in the list, </w:t>
             </w:r>
             <w:r>
               <w:t>and because of the test in line 296, is not outside of array boundary</w:t>
+            </w:r>
+            <w:r>
+              <w:rPr>
+                <w:rFonts w:hint="eastAsia"/>
+                <w:lang w:eastAsia="zh-CN"/>
+              </w:rPr>
+              <w:t>--------------Ark</w:t>
+            </w:r>
+          </w:p>
+          <w:p>
+            <w:pPr>
+              <w:rPr>
+                <w:rFonts w:hint="eastAsia"/>
+                <w:lang w:eastAsia="zh-CN"/>
+              </w:rPr>
+            </w:pPr>
+            <w:r>
+              <w:rPr>
+                <w:rFonts w:hint="eastAsia"/>
+                <w:lang w:eastAsia="zh-CN"/>
+              </w:rPr>
+              <w:t>------------------------------------------------------------------------------------------------------</w:t>
+            </w:r>
+          </w:p>
+          <w:p>
+            <w:pPr>
+              <w:rPr>
+                <w:rFonts w:hint="eastAsia"/>
+                <w:lang w:eastAsia="zh-CN"/>
+              </w:rPr>
+            </w:pPr>
+            <w:r>
+              <w:rPr>
+                <w:rFonts w:hint="eastAsia"/>
+                <w:lang w:eastAsia="zh-CN"/>
+              </w:rPr>
+              <w:t xml:space="preserve">I missed </w:t>
+            </w:r>
+            <w:r>
+              <w:rPr>
+                <w:rFonts w:hint="eastAsia"/>
+                <w:color w:val="FF0000"/>
+                <w:lang w:eastAsia="zh-CN"/>
+              </w:rPr>
+              <w:t>*</w:t>
+            </w:r>
+            <w:r>
+              <w:rPr>
+                <w:rFonts w:hint="eastAsia"/>
+                <w:lang w:eastAsia="zh-CN"/>
+              </w:rPr>
+              <w:t xml:space="preserve"> in </w:t>
+            </w:r>
+            <w:r>
+              <w:rPr>
+                <w:lang w:eastAsia="zh-CN"/>
+              </w:rPr>
+              <w:t>“</w:t>
+            </w:r>
+            <w:proofErr w:type="spellStart"/>
+            <w:r>
+              <w:t>const</w:t>
+            </w:r>
+            <w:proofErr w:type="spellEnd"/>
+            <w:r>
+              <w:t xml:space="preserve"> u8 *</w:t>
+            </w:r>
+            <w:proofErr w:type="spellStart"/>
+            <w:r>
+              <w:t>pSeq</w:t>
+            </w:r>
+            <w:proofErr w:type="spellEnd"/>
+            <w:proofErr w:type="gramStart"/>
+            <w:r>
+              <w:t xml:space="preserve">; </w:t>
+            </w:r>
+            <w:r>
+              <w:rPr>
+                <w:lang w:eastAsia="zh-CN"/>
+              </w:rPr>
+              <w:t>”</w:t>
+            </w:r>
+            <w:proofErr w:type="gramEnd"/>
+            <w:r>
+              <w:t xml:space="preserve"> </w:t>
+            </w:r>
+            <w:r>
+              <w:rPr>
+                <w:rFonts w:hint="eastAsia"/>
+                <w:lang w:eastAsia="zh-CN"/>
+              </w:rPr>
+              <w:t>Thanks! This item is invalid</w:t>
+            </w:r>
+            <w:r>
+              <w:rPr>
+                <w:rFonts w:hint="eastAsia"/>
+                <w:lang w:eastAsia="zh-CN"/>
+              </w:rPr>
+              <w:t xml:space="preserve">! </w:t>
+            </w:r>
+            <w:r>
+              <w:rPr>
+                <w:rFonts w:hint="eastAsia"/>
+                <w:lang w:eastAsia="zh-CN"/>
+              </w:rPr>
+              <w:t>----------Jojo</w:t>
+            </w:r>
+            <w:r>
+              <w:rPr>
+                <w:strike/>
+              </w:rPr>
+              <w:t xml:space="preserve">  </w:t>
             </w:r>
           </w:p>
         </w:tc>
@@ -1357,26 +1908,16 @@
             <w:gridSpan w:val="3"/>
           </w:tcPr>
           <w:p>
-            <w:r>
-              <w:t xml:space="preserve">Line 321, </w:t>
-            </w:r>
-            <w:r>
-              <w:t>NUMBER_OF_AD_CHANNELS</w:t>
-            </w:r>
-            <w:r>
-              <w:t xml:space="preserve">=13, but the comparison is </w:t>
-            </w:r>
-            <w:r>
-              <w:t>END_SEQ_TWO</w:t>
-            </w:r>
-            <w:r>
-              <w:t xml:space="preserve">. And </w:t>
-            </w:r>
-            <w:r>
-              <w:t>END_SEQ_TWO</w:t>
-            </w:r>
-            <w:r>
-              <w:t>=0x20.</w:t>
+            <w:pPr>
+              <w:rPr>
+                <w:strike/>
+              </w:rPr>
+            </w:pPr>
+            <w:r>
+              <w:rPr>
+                <w:strike/>
+              </w:rPr>
+              <w:t>Line 321, NUMBER_OF_AD_CHANNELS=13, but the comparison is END_SEQ_TWO. And END_SEQ_TWO=0x20.</w:t>
             </w:r>
           </w:p>
         </w:tc>
@@ -1476,7 +2017,15 @@
             <w:gridSpan w:val="2"/>
           </w:tcPr>
           <w:p>
-            <w:r>
+            <w:pPr>
+              <w:rPr>
+                <w:strike/>
+              </w:rPr>
+            </w:pPr>
+            <w:r>
+              <w:rPr>
+                <w:strike/>
+              </w:rPr>
               <w:t>Function or data</w:t>
             </w:r>
           </w:p>
@@ -1486,9 +2035,19 @@
             <w:tcW w:w="4585" w:type="dxa"/>
           </w:tcPr>
           <w:p>
-            <w:r>
+            <w:pPr>
+              <w:rPr>
+                <w:strike/>
+              </w:rPr>
+            </w:pPr>
+            <w:proofErr w:type="spellStart"/>
+            <w:r>
+              <w:rPr>
+                <w:strike/>
+              </w:rPr>
               <w:t>ad_GetTerminalDiagResult</w:t>
             </w:r>
+            <w:proofErr w:type="spellEnd"/>
           </w:p>
         </w:tc>
         <w:tc>
@@ -1496,7 +2055,15 @@
             <w:tcW w:w="1818" w:type="dxa"/>
           </w:tcPr>
           <w:p>
-            <w:r>
+            <w:pPr>
+              <w:rPr>
+                <w:strike/>
+              </w:rPr>
+            </w:pPr>
+            <w:r>
+              <w:rPr>
+                <w:strike/>
+              </w:rPr>
               <w:t>14-03-06</w:t>
             </w:r>
           </w:p>
@@ -1506,7 +2073,15 @@
             <w:tcW w:w="1349" w:type="dxa"/>
           </w:tcPr>
           <w:p>
-            <w:r>
+            <w:pPr>
+              <w:rPr>
+                <w:strike/>
+              </w:rPr>
+            </w:pPr>
+            <w:r>
+              <w:rPr>
+                <w:strike/>
+              </w:rPr>
               <w:t>JL</w:t>
             </w:r>
           </w:p>
@@ -1525,6 +2100,7 @@
           <w:p>
             <w:pPr>
               <w:rPr>
+                <w:strike/>
                 <w:sz w:val="16"/>
                 <w:szCs w:val="16"/>
               </w:rPr>
@@ -1539,7 +2115,15 @@
             <w:shd w:val="clear" w:color="auto" w:fill="D9D9D9" w:themeFill="background1" w:themeFillShade="D9"/>
           </w:tcPr>
           <w:p>
-            <w:r>
+            <w:pPr>
+              <w:rPr>
+                <w:strike/>
+              </w:rPr>
+            </w:pPr>
+            <w:r>
+              <w:rPr>
+                <w:strike/>
+              </w:rPr>
               <w:t>TFS wit</w:t>
             </w:r>
           </w:p>
@@ -1548,7 +2132,13 @@
           <w:tcPr>
             <w:tcW w:w="1140" w:type="dxa"/>
           </w:tcPr>
-          <w:p/>
+          <w:p>
+            <w:pPr>
+              <w:rPr>
+                <w:strike/>
+              </w:rPr>
+            </w:pPr>
+          </w:p>
         </w:tc>
         <w:tc>
           <w:tcPr>
@@ -1556,7 +2146,15 @@
             <w:gridSpan w:val="3"/>
           </w:tcPr>
           <w:p>
-            <w:r>
+            <w:pPr>
+              <w:rPr>
+                <w:strike/>
+              </w:rPr>
+            </w:pPr>
+            <w:r>
+              <w:rPr>
+                <w:strike/>
+              </w:rPr>
               <w:t>NO SIGNIFICANT FINDINGS</w:t>
             </w:r>
           </w:p>
@@ -1570,7 +2168,15 @@
             <w:shd w:val="clear" w:color="auto" w:fill="D9D9D9" w:themeFill="background1" w:themeFillShade="D9"/>
           </w:tcPr>
           <w:p>
-            <w:r>
+            <w:pPr>
+              <w:rPr>
+                <w:strike/>
+              </w:rPr>
+            </w:pPr>
+            <w:r>
+              <w:rPr>
+                <w:strike/>
+              </w:rPr>
               <w:t>Impact</w:t>
             </w:r>
           </w:p>
@@ -1580,7 +2186,13 @@
             <w:tcW w:w="7752" w:type="dxa"/>
             <w:gridSpan w:val="3"/>
           </w:tcPr>
-          <w:p/>
+          <w:p>
+            <w:pPr>
+              <w:rPr>
+                <w:strike/>
+              </w:rPr>
+            </w:pPr>
+          </w:p>
         </w:tc>
       </w:tr>
       <w:tr>
@@ -1591,7 +2203,16 @@
             <w:shd w:val="clear" w:color="auto" w:fill="D9D9D9" w:themeFill="background1" w:themeFillShade="D9"/>
           </w:tcPr>
           <w:p>
-            <w:r>
+            <w:pPr>
+              <w:rPr>
+                <w:strike/>
+              </w:rPr>
+            </w:pPr>
+            <w:r>
+              <w:rPr>
+                <w:strike/>
+              </w:rPr>
+              <w:lastRenderedPageBreak/>
               <w:t>Resolution</w:t>
             </w:r>
           </w:p>
@@ -1602,10 +2223,25 @@
             <w:gridSpan w:val="3"/>
           </w:tcPr>
           <w:p>
-            <w:r>
+            <w:pPr>
+              <w:rPr>
+                <w:strike/>
+              </w:rPr>
+            </w:pPr>
+            <w:proofErr w:type="spellStart"/>
+            <w:proofErr w:type="gramStart"/>
+            <w:r>
+              <w:rPr>
+                <w:strike/>
+              </w:rPr>
               <w:t>diagResult</w:t>
             </w:r>
-            <w:r>
+            <w:proofErr w:type="spellEnd"/>
+            <w:proofErr w:type="gramEnd"/>
+            <w:r>
+              <w:rPr>
+                <w:strike/>
+              </w:rPr>
               <w:t xml:space="preserve"> is not checksum-protected, it should be.</w:t>
             </w:r>
           </w:p>
@@ -1619,7 +2255,15 @@
             <w:shd w:val="clear" w:color="auto" w:fill="FABF8F" w:themeFill="accent6" w:themeFillTint="99"/>
           </w:tcPr>
           <w:p>
-            <w:r>
+            <w:pPr>
+              <w:rPr>
+                <w:strike/>
+              </w:rPr>
+            </w:pPr>
+            <w:r>
+              <w:rPr>
+                <w:strike/>
+              </w:rPr>
               <w:t>Comment</w:t>
             </w:r>
           </w:p>
@@ -1630,11 +2274,17 @@
             <w:gridSpan w:val="3"/>
           </w:tcPr>
           <w:p>
-            <w:r>
+            <w:pPr>
+              <w:rPr>
+                <w:strike/>
+              </w:rPr>
+            </w:pPr>
+            <w:r>
+              <w:rPr>
+                <w:strike/>
+              </w:rPr>
               <w:t>Note that this and below code is compiled out.</w:t>
             </w:r>
-            <w:bookmarkStart w:id="0" w:name="_GoBack"/>
-            <w:bookmarkEnd w:id="0"/>
           </w:p>
         </w:tc>
       </w:tr>
@@ -1648,6 +2298,7 @@
           <w:p>
             <w:pPr>
               <w:rPr>
+                <w:strike/>
                 <w:sz w:val="16"/>
                 <w:szCs w:val="16"/>
               </w:rPr>
@@ -1662,7 +2313,15 @@
             <w:gridSpan w:val="2"/>
           </w:tcPr>
           <w:p>
-            <w:r>
+            <w:pPr>
+              <w:rPr>
+                <w:strike/>
+              </w:rPr>
+            </w:pPr>
+            <w:r>
+              <w:rPr>
+                <w:strike/>
+              </w:rPr>
               <w:t>Function or data</w:t>
             </w:r>
           </w:p>
@@ -1672,7 +2331,15 @@
             <w:tcW w:w="4585" w:type="dxa"/>
           </w:tcPr>
           <w:p>
-            <w:r>
+            <w:pPr>
+              <w:rPr>
+                <w:strike/>
+              </w:rPr>
+            </w:pPr>
+            <w:r>
+              <w:rPr>
+                <w:strike/>
+              </w:rPr>
               <w:t>waste</w:t>
             </w:r>
           </w:p>
@@ -1682,7 +2349,15 @@
             <w:tcW w:w="1818" w:type="dxa"/>
           </w:tcPr>
           <w:p>
-            <w:r>
+            <w:pPr>
+              <w:rPr>
+                <w:strike/>
+              </w:rPr>
+            </w:pPr>
+            <w:r>
+              <w:rPr>
+                <w:strike/>
+              </w:rPr>
               <w:t>14-03-06</w:t>
             </w:r>
           </w:p>
@@ -1692,7 +2367,15 @@
             <w:tcW w:w="1349" w:type="dxa"/>
           </w:tcPr>
           <w:p>
-            <w:r>
+            <w:pPr>
+              <w:rPr>
+                <w:strike/>
+              </w:rPr>
+            </w:pPr>
+            <w:r>
+              <w:rPr>
+                <w:strike/>
+              </w:rPr>
               <w:t>JL</w:t>
             </w:r>
           </w:p>
@@ -1711,6 +2394,7 @@
           <w:p>
             <w:pPr>
               <w:rPr>
+                <w:strike/>
                 <w:sz w:val="16"/>
                 <w:szCs w:val="16"/>
               </w:rPr>
@@ -1725,12 +2409,16 @@
             <w:shd w:val="clear" w:color="auto" w:fill="D9D9D9" w:themeFill="background1" w:themeFillShade="D9"/>
           </w:tcPr>
           <w:p>
-            <w:r>
-              <w:t xml:space="preserve">TFS </w:t>
-            </w:r>
-            <w:r>
-              <w:lastRenderedPageBreak/>
-              <w:t>wit</w:t>
+            <w:pPr>
+              <w:rPr>
+                <w:strike/>
+              </w:rPr>
+            </w:pPr>
+            <w:r>
+              <w:rPr>
+                <w:strike/>
+              </w:rPr>
+              <w:t>TFS wit</w:t>
             </w:r>
           </w:p>
         </w:tc>
@@ -1738,7 +2426,13 @@
           <w:tcPr>
             <w:tcW w:w="1140" w:type="dxa"/>
           </w:tcPr>
-          <w:p/>
+          <w:p>
+            <w:pPr>
+              <w:rPr>
+                <w:strike/>
+              </w:rPr>
+            </w:pPr>
+          </w:p>
         </w:tc>
         <w:tc>
           <w:tcPr>
@@ -1746,7 +2440,15 @@
             <w:gridSpan w:val="3"/>
           </w:tcPr>
           <w:p>
-            <w:r>
+            <w:pPr>
+              <w:rPr>
+                <w:strike/>
+              </w:rPr>
+            </w:pPr>
+            <w:r>
+              <w:rPr>
+                <w:strike/>
+              </w:rPr>
               <w:t>NO FINDINGS</w:t>
             </w:r>
           </w:p>
@@ -1760,8 +2462,15 @@
             <w:shd w:val="clear" w:color="auto" w:fill="D9D9D9" w:themeFill="background1" w:themeFillShade="D9"/>
           </w:tcPr>
           <w:p>
-            <w:r>
-              <w:lastRenderedPageBreak/>
+            <w:pPr>
+              <w:rPr>
+                <w:strike/>
+              </w:rPr>
+            </w:pPr>
+            <w:r>
+              <w:rPr>
+                <w:strike/>
+              </w:rPr>
               <w:t>Impact</w:t>
             </w:r>
           </w:p>
@@ -1771,7 +2480,13 @@
             <w:tcW w:w="7752" w:type="dxa"/>
             <w:gridSpan w:val="3"/>
           </w:tcPr>
-          <w:p/>
+          <w:p>
+            <w:pPr>
+              <w:rPr>
+                <w:strike/>
+              </w:rPr>
+            </w:pPr>
+          </w:p>
         </w:tc>
       </w:tr>
       <w:tr>
@@ -1782,7 +2497,15 @@
             <w:shd w:val="clear" w:color="auto" w:fill="D9D9D9" w:themeFill="background1" w:themeFillShade="D9"/>
           </w:tcPr>
           <w:p>
-            <w:r>
+            <w:pPr>
+              <w:rPr>
+                <w:strike/>
+              </w:rPr>
+            </w:pPr>
+            <w:r>
+              <w:rPr>
+                <w:strike/>
+              </w:rPr>
               <w:t>Resolution</w:t>
             </w:r>
           </w:p>
@@ -1792,7 +2515,13 @@
             <w:tcW w:w="7752" w:type="dxa"/>
             <w:gridSpan w:val="3"/>
           </w:tcPr>
-          <w:p/>
+          <w:p>
+            <w:pPr>
+              <w:rPr>
+                <w:strike/>
+              </w:rPr>
+            </w:pPr>
+          </w:p>
         </w:tc>
       </w:tr>
       <w:tr>
@@ -1805,6 +2534,7 @@
           <w:p>
             <w:pPr>
               <w:rPr>
+                <w:strike/>
                 <w:sz w:val="16"/>
                 <w:szCs w:val="16"/>
               </w:rPr>
@@ -1819,7 +2549,15 @@
             <w:gridSpan w:val="2"/>
           </w:tcPr>
           <w:p>
-            <w:r>
+            <w:pPr>
+              <w:rPr>
+                <w:strike/>
+              </w:rPr>
+            </w:pPr>
+            <w:r>
+              <w:rPr>
+                <w:strike/>
+              </w:rPr>
               <w:t>Function or data</w:t>
             </w:r>
           </w:p>
@@ -1829,9 +2567,19 @@
             <w:tcW w:w="4585" w:type="dxa"/>
           </w:tcPr>
           <w:p>
-            <w:r>
+            <w:pPr>
+              <w:rPr>
+                <w:strike/>
+              </w:rPr>
+            </w:pPr>
+            <w:proofErr w:type="spellStart"/>
+            <w:r>
+              <w:rPr>
+                <w:strike/>
+              </w:rPr>
               <w:t>ad_PerformTerminalBoardDiag</w:t>
             </w:r>
+            <w:proofErr w:type="spellEnd"/>
           </w:p>
         </w:tc>
         <w:tc>
@@ -1839,7 +2587,15 @@
             <w:tcW w:w="1818" w:type="dxa"/>
           </w:tcPr>
           <w:p>
-            <w:r>
+            <w:pPr>
+              <w:rPr>
+                <w:strike/>
+              </w:rPr>
+            </w:pPr>
+            <w:r>
+              <w:rPr>
+                <w:strike/>
+              </w:rPr>
               <w:t>14-03-06</w:t>
             </w:r>
           </w:p>
@@ -1849,11 +2605,21 @@
             <w:tcW w:w="1349" w:type="dxa"/>
           </w:tcPr>
           <w:p>
-            <w:r>
+            <w:pPr>
+              <w:rPr>
+                <w:strike/>
+              </w:rPr>
+            </w:pPr>
+            <w:r>
+              <w:rPr>
+                <w:strike/>
+              </w:rPr>
               <w:t>JL</w:t>
             </w:r>
           </w:p>
         </w:tc>
+        <w:bookmarkStart w:id="0" w:name="_GoBack"/>
+        <w:bookmarkEnd w:id="0"/>
       </w:tr>
       <w:tr>
         <w:trPr>
@@ -1868,6 +2634,7 @@
           <w:p>
             <w:pPr>
               <w:rPr>
+                <w:strike/>
                 <w:sz w:val="16"/>
                 <w:szCs w:val="16"/>
               </w:rPr>
@@ -1882,7 +2649,15 @@
             <w:shd w:val="clear" w:color="auto" w:fill="D9D9D9" w:themeFill="background1" w:themeFillShade="D9"/>
           </w:tcPr>
           <w:p>
-            <w:r>
+            <w:pPr>
+              <w:rPr>
+                <w:strike/>
+              </w:rPr>
+            </w:pPr>
+            <w:r>
+              <w:rPr>
+                <w:strike/>
+              </w:rPr>
               <w:t>TFS wit</w:t>
             </w:r>
           </w:p>
@@ -1891,7 +2666,13 @@
           <w:tcPr>
             <w:tcW w:w="1140" w:type="dxa"/>
           </w:tcPr>
-          <w:p/>
+          <w:p>
+            <w:pPr>
+              <w:rPr>
+                <w:strike/>
+              </w:rPr>
+            </w:pPr>
+          </w:p>
         </w:tc>
         <w:tc>
           <w:tcPr>
@@ -1899,7 +2680,15 @@
             <w:gridSpan w:val="3"/>
           </w:tcPr>
           <w:p>
-            <w:r>
+            <w:pPr>
+              <w:rPr>
+                <w:strike/>
+              </w:rPr>
+            </w:pPr>
+            <w:r>
+              <w:rPr>
+                <w:strike/>
+              </w:rPr>
               <w:t>Line 394, magic number 500.</w:t>
             </w:r>
           </w:p>
@@ -1913,7 +2702,15 @@
             <w:shd w:val="clear" w:color="auto" w:fill="D9D9D9" w:themeFill="background1" w:themeFillShade="D9"/>
           </w:tcPr>
           <w:p>
-            <w:r>
+            <w:pPr>
+              <w:rPr>
+                <w:strike/>
+              </w:rPr>
+            </w:pPr>
+            <w:r>
+              <w:rPr>
+                <w:strike/>
+              </w:rPr>
               <w:t>Impact</w:t>
             </w:r>
           </w:p>
@@ -1923,7 +2720,13 @@
             <w:tcW w:w="7752" w:type="dxa"/>
             <w:gridSpan w:val="3"/>
           </w:tcPr>
-          <w:p/>
+          <w:p>
+            <w:pPr>
+              <w:rPr>
+                <w:strike/>
+              </w:rPr>
+            </w:pPr>
+          </w:p>
         </w:tc>
       </w:tr>
       <w:tr>
@@ -1934,7 +2737,15 @@
             <w:shd w:val="clear" w:color="auto" w:fill="D9D9D9" w:themeFill="background1" w:themeFillShade="D9"/>
           </w:tcPr>
           <w:p>
-            <w:r>
+            <w:pPr>
+              <w:rPr>
+                <w:strike/>
+              </w:rPr>
+            </w:pPr>
+            <w:r>
+              <w:rPr>
+                <w:strike/>
+              </w:rPr>
               <w:t>Resolution</w:t>
             </w:r>
           </w:p>
@@ -1945,7 +2756,15 @@
             <w:gridSpan w:val="3"/>
           </w:tcPr>
           <w:p>
-            <w:r>
+            <w:pPr>
+              <w:rPr>
+                <w:strike/>
+              </w:rPr>
+            </w:pPr>
+            <w:r>
+              <w:rPr>
+                <w:strike/>
+              </w:rPr>
               <w:t>Change to macro definition with meaning.</w:t>
             </w:r>
           </w:p>
@@ -1961,6 +2780,7 @@
           <w:p>
             <w:pPr>
               <w:rPr>
+                <w:strike/>
                 <w:sz w:val="16"/>
                 <w:szCs w:val="16"/>
               </w:rPr>
@@ -3843,7 +4663,7 @@
 </file>
 
 <file path=customXml/itemProps1.xml><?xml version="1.0" encoding="utf-8"?>
-<ds:datastoreItem xmlns:ds="http://schemas.openxmlformats.org/officeDocument/2006/customXml" ds:itemID="{0D531704-8512-4C6A-AD65-83C55D91BF56}">
+<ds:datastoreItem xmlns:ds="http://schemas.openxmlformats.org/officeDocument/2006/customXml" ds:itemID="{5689BC52-3DE3-4F22-9E35-EA5C836689F9}">
   <ds:schemaRefs>
     <ds:schemaRef ds:uri="http://schemas.openxmlformats.org/officeDocument/2006/bibliography"/>
   </ds:schemaRefs>

</xml_diff>

<commit_message>
Updated comment in ad.c code review.
git-tfs-id: [http://szvptemfou01:8080/tfs/DefaultCollection]$/FW SVI FF Releases/Release1/Docs;C35197
</commit_message>
<xml_diff>
--- a/Docs/Reviews/Ad(JL).docx
+++ b/Docs/Reviews/Ad(JL).docx
@@ -957,20 +957,36 @@
           </w:tcPr>
           <w:p>
             <w:r>
-              <w:t xml:space="preserve">Change </w:t>
-            </w:r>
-            <w:r>
-              <w:t>END_SEQ_TWO</w:t>
-            </w:r>
-            <w:r>
-              <w:t xml:space="preserve"> to </w:t>
-            </w:r>
-            <w:r>
-              <w:t>NUMBER_OF_AD_CHANNELS</w:t>
-            </w:r>
-            <w:r>
-              <w:t xml:space="preserve"> in line 205 and 209</w:t>
-            </w:r>
+              <w:t>To avoid id=14,</w:t>
+            </w:r>
+            <w:r>
+              <w:t xml:space="preserve"> </w:t>
+            </w:r>
+            <w:r>
+              <w:t>15,</w:t>
+            </w:r>
+            <w:r>
+              <w:t xml:space="preserve"> </w:t>
+            </w:r>
+            <w:r>
+              <w:t>16</w:t>
+            </w:r>
+            <w:r>
+              <w:t>…31</w:t>
+            </w:r>
+            <w:r>
+              <w:t>, shall we change #define END_SEQ_TWO</w:t>
+            </w:r>
+            <w:proofErr w:type="gramStart"/>
+            <w:r>
+              <w:t>  0x20</w:t>
+            </w:r>
+            <w:proofErr w:type="gramEnd"/>
+            <w:r>
+              <w:t xml:space="preserve"> To #define END_SEQ_TWO  NUMBER_OF_AD_CHANNELS?</w:t>
+            </w:r>
+            <w:bookmarkStart w:id="0" w:name="_GoBack"/>
+            <w:bookmarkEnd w:id="0"/>
           </w:p>
         </w:tc>
       </w:tr>
@@ -983,6 +999,7 @@
           </w:tcPr>
           <w:p>
             <w:r>
+              <w:lastRenderedPageBreak/>
               <w:t>Comment</w:t>
             </w:r>
           </w:p>
@@ -999,11 +1016,7 @@
             </w:r>
             <w:proofErr w:type="gramEnd"/>
             <w:r>
-              <w:t xml:space="preserve">/D sequence is one of the predefined constant arrays representing an </w:t>
-            </w:r>
-            <w:r>
-              <w:lastRenderedPageBreak/>
-              <w:t xml:space="preserve">unrolled sequence with stops and ending with stop/restart. The format is explained in the doc for </w:t>
+              <w:t xml:space="preserve">/D sequence is one of the predefined constant arrays representing an unrolled sequence with stops and ending with stop/restart. The format is explained in the doc for </w:t>
             </w:r>
             <w:proofErr w:type="spellStart"/>
             <w:r>
@@ -1040,44 +1053,41 @@
           </w:p>
           <w:p>
             <w:pPr>
+              <w:rPr>
+                <w:lang w:eastAsia="zh-CN"/>
+              </w:rPr>
+            </w:pPr>
+            <w:r>
+              <w:t>Markers only need to be greater than all channels ids.</w:t>
+            </w:r>
+            <w:r>
+              <w:t xml:space="preserve"> This deserves a CONST_ASSERT; so a bug should be entered for development branch. But nothing is broken yet.</w:t>
+            </w:r>
+            <w:r>
               <w:rPr>
                 <w:rFonts w:hint="eastAsia"/>
                 <w:lang w:eastAsia="zh-CN"/>
               </w:rPr>
-            </w:pPr>
-            <w:r>
-              <w:t>Markers only need to be greater than all channels ids.</w:t>
-            </w:r>
-            <w:r>
-              <w:t xml:space="preserve"> This deserves a CONST_ASSERT; so a bug should be entered for development branch. But nothing is broken yet.</w:t>
-            </w:r>
+              <w:t>-------Ark</w:t>
+            </w:r>
+          </w:p>
+          <w:p>
+            <w:pPr>
+              <w:rPr>
+                <w:lang w:eastAsia="zh-CN"/>
+              </w:rPr>
+            </w:pPr>
             <w:r>
               <w:rPr>
                 <w:rFonts w:hint="eastAsia"/>
                 <w:lang w:eastAsia="zh-CN"/>
               </w:rPr>
-              <w:t>-------Ark</w:t>
-            </w:r>
-          </w:p>
-          <w:p>
-            <w:pPr>
-              <w:rPr>
-                <w:rFonts w:hint="eastAsia"/>
-                <w:lang w:eastAsia="zh-CN"/>
-              </w:rPr>
-            </w:pPr>
-            <w:r>
-              <w:rPr>
-                <w:rFonts w:hint="eastAsia"/>
-                <w:lang w:eastAsia="zh-CN"/>
-              </w:rPr>
               <w:t>-------------------------------------------------------------------------------------------------------</w:t>
             </w:r>
           </w:p>
           <w:p>
             <w:pPr>
               <w:rPr>
-                <w:rFonts w:hint="eastAsia"/>
                 <w:lang w:eastAsia="zh-CN"/>
               </w:rPr>
             </w:pPr>
@@ -1314,7 +1324,6 @@
           <w:p>
             <w:pPr>
               <w:rPr>
-                <w:rFonts w:hint="eastAsia"/>
                 <w:lang w:eastAsia="zh-CN"/>
               </w:rPr>
             </w:pPr>
@@ -1328,7 +1337,6 @@
           <w:p>
             <w:pPr>
               <w:rPr>
-                <w:rFonts w:hint="eastAsia"/>
                 <w:lang w:eastAsia="zh-CN"/>
               </w:rPr>
             </w:pPr>
@@ -1723,62 +1731,59 @@
           <w:p>
             <w:pPr>
               <w:rPr>
+                <w:lang w:eastAsia="zh-CN"/>
+              </w:rPr>
+            </w:pPr>
+            <w:r>
+              <w:t xml:space="preserve">Looks like a typo deserving a bug. </w:t>
+            </w:r>
+            <w:proofErr w:type="spellStart"/>
+            <w:proofErr w:type="gramStart"/>
+            <w:r>
+              <w:t>look_ahead_</w:t>
+            </w:r>
+            <w:r>
+              <w:rPr>
+                <w:b/>
+              </w:rPr>
+              <w:t>c</w:t>
+            </w:r>
+            <w:r>
+              <w:t>hannel</w:t>
+            </w:r>
+            <w:proofErr w:type="spellEnd"/>
+            <w:proofErr w:type="gramEnd"/>
+            <w:r>
+              <w:t xml:space="preserve"> is the next A/D channel to convert. It is of course next in the list, </w:t>
+            </w:r>
+            <w:r>
+              <w:t>and because of the test in line 296, is not outside of array boundary</w:t>
+            </w:r>
+            <w:r>
+              <w:rPr>
                 <w:rFonts w:hint="eastAsia"/>
                 <w:lang w:eastAsia="zh-CN"/>
               </w:rPr>
-            </w:pPr>
-            <w:r>
-              <w:t xml:space="preserve">Looks like a typo deserving a bug. </w:t>
-            </w:r>
-            <w:proofErr w:type="spellStart"/>
-            <w:proofErr w:type="gramStart"/>
-            <w:r>
-              <w:t>look_ahead_</w:t>
-            </w:r>
-            <w:r>
-              <w:rPr>
-                <w:b/>
-              </w:rPr>
-              <w:t>c</w:t>
-            </w:r>
-            <w:r>
-              <w:t>hannel</w:t>
-            </w:r>
-            <w:proofErr w:type="spellEnd"/>
-            <w:proofErr w:type="gramEnd"/>
-            <w:r>
-              <w:t xml:space="preserve"> is the next A/D channel to convert. It is of course next in the list, </w:t>
-            </w:r>
-            <w:r>
-              <w:t>and because of the test in line 296, is not outside of array boundary</w:t>
-            </w:r>
+              <w:t>--------------Ark</w:t>
+            </w:r>
+          </w:p>
+          <w:p>
+            <w:pPr>
+              <w:rPr>
+                <w:lang w:eastAsia="zh-CN"/>
+              </w:rPr>
+            </w:pPr>
             <w:r>
               <w:rPr>
                 <w:rFonts w:hint="eastAsia"/>
                 <w:lang w:eastAsia="zh-CN"/>
               </w:rPr>
-              <w:t>--------------Ark</w:t>
-            </w:r>
-          </w:p>
-          <w:p>
-            <w:pPr>
-              <w:rPr>
-                <w:rFonts w:hint="eastAsia"/>
-                <w:lang w:eastAsia="zh-CN"/>
-              </w:rPr>
-            </w:pPr>
-            <w:r>
-              <w:rPr>
-                <w:rFonts w:hint="eastAsia"/>
-                <w:lang w:eastAsia="zh-CN"/>
-              </w:rPr>
               <w:t>------------------------------------------------------------------------------------------------------</w:t>
             </w:r>
           </w:p>
           <w:p>
             <w:pPr>
               <w:rPr>
-                <w:rFonts w:hint="eastAsia"/>
                 <w:lang w:eastAsia="zh-CN"/>
               </w:rPr>
             </w:pPr>
@@ -2177,6 +2182,7 @@
               <w:rPr>
                 <w:strike/>
               </w:rPr>
+              <w:lastRenderedPageBreak/>
               <w:t>Impact</w:t>
             </w:r>
           </w:p>
@@ -2212,7 +2218,6 @@
               <w:rPr>
                 <w:strike/>
               </w:rPr>
-              <w:lastRenderedPageBreak/>
               <w:t>Resolution</w:t>
             </w:r>
           </w:p>
@@ -2618,8 +2623,6 @@
             </w:r>
           </w:p>
         </w:tc>
-        <w:bookmarkStart w:id="0" w:name="_GoBack"/>
-        <w:bookmarkEnd w:id="0"/>
       </w:tr>
       <w:tr>
         <w:trPr>
@@ -4663,7 +4666,7 @@
 </file>
 
 <file path=customXml/itemProps1.xml><?xml version="1.0" encoding="utf-8"?>
-<ds:datastoreItem xmlns:ds="http://schemas.openxmlformats.org/officeDocument/2006/customXml" ds:itemID="{5689BC52-3DE3-4F22-9E35-EA5C836689F9}">
+<ds:datastoreItem xmlns:ds="http://schemas.openxmlformats.org/officeDocument/2006/customXml" ds:itemID="{CDEED0F9-DAB9-4520-AAEB-4C0A4E71235A}">
   <ds:schemaRefs>
     <ds:schemaRef ds:uri="http://schemas.openxmlformats.org/officeDocument/2006/bibliography"/>
   </ds:schemaRefs>

</xml_diff>